<commit_message>
Documento Página Web EMOTIVA 2024
</commit_message>
<xml_diff>
--- a/documentation/Documento de Diseño/Documento Temporal de Diseño Página WEB.docx
+++ b/documentation/Documento de Diseño/Documento Temporal de Diseño Página WEB.docx
@@ -14,7 +14,7 @@
           <w:noProof/>
         </w:rPr>
         <w:drawing>
-          <wp:anchor distT="0" distB="0" distL="114300" distR="114300" simplePos="0" relativeHeight="251658240" behindDoc="0" locked="0" layoutInCell="1" allowOverlap="1" wp14:anchorId="25F21516" wp14:editId="3E610B38">
+          <wp:anchor distT="0" distB="0" distL="114300" distR="114300" simplePos="0" relativeHeight="251658240" behindDoc="0" locked="0" layoutInCell="1" allowOverlap="1" wp14:anchorId="25F21516" wp14:editId="620947E2">
             <wp:simplePos x="0" y="0"/>
             <wp:positionH relativeFrom="margin">
               <wp:align>right</wp:align>
@@ -191,132 +191,203 @@
           <w:rFonts w:ascii="Proxima Nova Alt Lt" w:hAnsi="Proxima Nova Alt Lt"/>
         </w:rPr>
       </w:pPr>
-    </w:p>
-    <w:p>
-      <w:pPr>
-        <w:rPr>
-          <w:rFonts w:ascii="Proxima Nova Alt Lt" w:hAnsi="Proxima Nova Alt Lt"/>
-        </w:rPr>
-      </w:pPr>
-    </w:p>
-    <w:p>
-      <w:pPr>
-        <w:rPr>
-          <w:rFonts w:ascii="Proxima Nova Alt Lt" w:hAnsi="Proxima Nova Alt Lt"/>
-        </w:rPr>
-      </w:pPr>
-    </w:p>
-    <w:p>
-      <w:pPr>
-        <w:rPr>
-          <w:rFonts w:ascii="Proxima Nova Alt Lt" w:hAnsi="Proxima Nova Alt Lt"/>
-        </w:rPr>
-      </w:pPr>
-    </w:p>
-    <w:p>
-      <w:pPr>
-        <w:rPr>
-          <w:rFonts w:ascii="Proxima Nova Alt Lt" w:hAnsi="Proxima Nova Alt Lt"/>
-        </w:rPr>
-      </w:pPr>
-    </w:p>
-    <w:p>
-      <w:pPr>
-        <w:rPr>
-          <w:rFonts w:ascii="Proxima Nova Alt Lt" w:hAnsi="Proxima Nova Alt Lt"/>
-        </w:rPr>
-      </w:pPr>
-    </w:p>
-    <w:p>
-      <w:pPr>
-        <w:rPr>
-          <w:rFonts w:ascii="Proxima Nova Alt Lt" w:hAnsi="Proxima Nova Alt Lt"/>
-        </w:rPr>
-      </w:pPr>
-    </w:p>
-    <w:p>
-      <w:pPr>
-        <w:rPr>
-          <w:rFonts w:ascii="Proxima Nova Alt Lt" w:hAnsi="Proxima Nova Alt Lt"/>
-        </w:rPr>
-      </w:pPr>
-    </w:p>
-    <w:p>
-      <w:pPr>
-        <w:rPr>
-          <w:rFonts w:ascii="Proxima Nova Alt Lt" w:hAnsi="Proxima Nova Alt Lt"/>
-        </w:rPr>
-      </w:pPr>
-    </w:p>
-    <w:p>
-      <w:pPr>
-        <w:rPr>
-          <w:rFonts w:ascii="Proxima Nova Alt Lt" w:hAnsi="Proxima Nova Alt Lt"/>
-        </w:rPr>
-      </w:pPr>
-    </w:p>
-    <w:p>
-      <w:pPr>
-        <w:rPr>
-          <w:rFonts w:ascii="Proxima Nova Alt Lt" w:hAnsi="Proxima Nova Alt Lt"/>
-        </w:rPr>
-      </w:pPr>
-    </w:p>
-    <w:p>
-      <w:pPr>
-        <w:rPr>
-          <w:rFonts w:ascii="Proxima Nova Alt Lt" w:hAnsi="Proxima Nova Alt Lt"/>
-        </w:rPr>
-      </w:pPr>
-    </w:p>
-    <w:p>
-      <w:pPr>
-        <w:rPr>
-          <w:rFonts w:ascii="Proxima Nova Alt Lt" w:hAnsi="Proxima Nova Alt Lt"/>
-        </w:rPr>
-      </w:pPr>
-    </w:p>
-    <w:p>
-      <w:pPr>
-        <w:rPr>
-          <w:rFonts w:ascii="Proxima Nova Alt Lt" w:hAnsi="Proxima Nova Alt Lt"/>
-        </w:rPr>
-      </w:pPr>
-    </w:p>
-    <w:p>
-      <w:pPr>
-        <w:rPr>
-          <w:rFonts w:ascii="Proxima Nova Alt Lt" w:hAnsi="Proxima Nova Alt Lt"/>
-        </w:rPr>
-      </w:pPr>
-    </w:p>
-    <w:p>
-      <w:pPr>
-        <w:rPr>
-          <w:rFonts w:ascii="Proxima Nova Alt Lt" w:hAnsi="Proxima Nova Alt Lt"/>
-        </w:rPr>
-      </w:pPr>
-    </w:p>
-    <w:p>
-      <w:pPr>
-        <w:rPr>
-          <w:rFonts w:ascii="Proxima Nova Alt Lt" w:hAnsi="Proxima Nova Alt Lt"/>
-        </w:rPr>
-      </w:pPr>
-    </w:p>
-    <w:p>
-      <w:pPr>
-        <w:rPr>
-          <w:rFonts w:ascii="Proxima Nova Alt Lt" w:hAnsi="Proxima Nova Alt Lt"/>
-        </w:rPr>
-      </w:pPr>
-    </w:p>
-    <w:p>
-      <w:pPr>
-        <w:rPr>
-          <w:rFonts w:ascii="Proxima Nova Alt Lt" w:hAnsi="Proxima Nova Alt Lt"/>
-        </w:rPr>
-      </w:pPr>
+      <w:r>
+        <w:rPr>
+          <w:rFonts w:ascii="Proxima Nova Alt Lt" w:hAnsi="Proxima Nova Alt Lt"/>
+          <w:noProof/>
+        </w:rPr>
+        <w:lastRenderedPageBreak/>
+        <w:drawing>
+          <wp:anchor distT="0" distB="0" distL="114300" distR="114300" simplePos="0" relativeHeight="251661312" behindDoc="0" locked="0" layoutInCell="1" allowOverlap="1" wp14:anchorId="02E04134" wp14:editId="2CA5D417">
+            <wp:simplePos x="0" y="0"/>
+            <wp:positionH relativeFrom="margin">
+              <wp:align>left</wp:align>
+            </wp:positionH>
+            <wp:positionV relativeFrom="paragraph">
+              <wp:posOffset>3491230</wp:posOffset>
+            </wp:positionV>
+            <wp:extent cx="5600700" cy="3162300"/>
+            <wp:effectExtent l="0" t="0" r="0" b="0"/>
+            <wp:wrapSquare wrapText="bothSides"/>
+            <wp:docPr id="2122111647" name="Imagen 2"/>
+            <wp:cNvGraphicFramePr>
+              <a:graphicFrameLocks xmlns:a="http://schemas.openxmlformats.org/drawingml/2006/main" noChangeAspect="1"/>
+            </wp:cNvGraphicFramePr>
+            <a:graphic xmlns:a="http://schemas.openxmlformats.org/drawingml/2006/main">
+              <a:graphicData uri="http://schemas.openxmlformats.org/drawingml/2006/picture">
+                <pic:pic xmlns:pic="http://schemas.openxmlformats.org/drawingml/2006/picture">
+                  <pic:nvPicPr>
+                    <pic:cNvPr id="2122111647" name="Imagen 2122111647"/>
+                    <pic:cNvPicPr/>
+                  </pic:nvPicPr>
+                  <pic:blipFill rotWithShape="1">
+                    <a:blip r:embed="rId6" cstate="print">
+                      <a:extLst>
+                        <a:ext uri="{28A0092B-C50C-407E-A947-70E740481C1C}">
+                          <a14:useLocalDpi xmlns:a14="http://schemas.microsoft.com/office/drawing/2010/main" val="0"/>
+                        </a:ext>
+                      </a:extLst>
+                    </a:blip>
+                    <a:srcRect l="2376"/>
+                    <a:stretch/>
+                  </pic:blipFill>
+                  <pic:spPr bwMode="auto">
+                    <a:xfrm>
+                      <a:off x="0" y="0"/>
+                      <a:ext cx="5600700" cy="3162300"/>
+                    </a:xfrm>
+                    <a:prstGeom prst="rect">
+                      <a:avLst/>
+                    </a:prstGeom>
+                    <a:ln>
+                      <a:noFill/>
+                    </a:ln>
+                    <a:extLst>
+                      <a:ext uri="{53640926-AAD7-44D8-BBD7-CCE9431645EC}">
+                        <a14:shadowObscured xmlns:a14="http://schemas.microsoft.com/office/drawing/2010/main"/>
+                      </a:ext>
+                    </a:extLst>
+                  </pic:spPr>
+                </pic:pic>
+              </a:graphicData>
+            </a:graphic>
+            <wp14:sizeRelH relativeFrom="page">
+              <wp14:pctWidth>0</wp14:pctWidth>
+            </wp14:sizeRelH>
+            <wp14:sizeRelV relativeFrom="page">
+              <wp14:pctHeight>0</wp14:pctHeight>
+            </wp14:sizeRelV>
+          </wp:anchor>
+        </w:drawing>
+      </w:r>
+      <w:r>
+        <w:rPr>
+          <w:rFonts w:ascii="Proxima Nova Alt Lt" w:hAnsi="Proxima Nova Alt Lt"/>
+          <w:noProof/>
+        </w:rPr>
+        <w:drawing>
+          <wp:anchor distT="0" distB="0" distL="114300" distR="114300" simplePos="0" relativeHeight="251660288" behindDoc="0" locked="0" layoutInCell="1" allowOverlap="1" wp14:anchorId="11569B22" wp14:editId="43BDC96D">
+            <wp:simplePos x="0" y="0"/>
+            <wp:positionH relativeFrom="margin">
+              <wp:align>right</wp:align>
+            </wp:positionH>
+            <wp:positionV relativeFrom="paragraph">
+              <wp:posOffset>195580</wp:posOffset>
+            </wp:positionV>
+            <wp:extent cx="5612130" cy="3143250"/>
+            <wp:effectExtent l="0" t="0" r="7620" b="0"/>
+            <wp:wrapSquare wrapText="bothSides"/>
+            <wp:docPr id="553697030" name="Imagen 1"/>
+            <wp:cNvGraphicFramePr>
+              <a:graphicFrameLocks xmlns:a="http://schemas.openxmlformats.org/drawingml/2006/main" noChangeAspect="1"/>
+            </wp:cNvGraphicFramePr>
+            <a:graphic xmlns:a="http://schemas.openxmlformats.org/drawingml/2006/main">
+              <a:graphicData uri="http://schemas.openxmlformats.org/drawingml/2006/picture">
+                <pic:pic xmlns:pic="http://schemas.openxmlformats.org/drawingml/2006/picture">
+                  <pic:nvPicPr>
+                    <pic:cNvPr id="553697030" name="Imagen 553697030"/>
+                    <pic:cNvPicPr/>
+                  </pic:nvPicPr>
+                  <pic:blipFill rotWithShape="1">
+                    <a:blip r:embed="rId7" cstate="print">
+                      <a:extLst>
+                        <a:ext uri="{28A0092B-C50C-407E-A947-70E740481C1C}">
+                          <a14:useLocalDpi xmlns:a14="http://schemas.microsoft.com/office/drawing/2010/main" val="0"/>
+                        </a:ext>
+                      </a:extLst>
+                    </a:blip>
+                    <a:srcRect l="2716"/>
+                    <a:stretch/>
+                  </pic:blipFill>
+                  <pic:spPr bwMode="auto">
+                    <a:xfrm>
+                      <a:off x="0" y="0"/>
+                      <a:ext cx="5612130" cy="3143250"/>
+                    </a:xfrm>
+                    <a:prstGeom prst="rect">
+                      <a:avLst/>
+                    </a:prstGeom>
+                    <a:ln>
+                      <a:noFill/>
+                    </a:ln>
+                    <a:extLst>
+                      <a:ext uri="{53640926-AAD7-44D8-BBD7-CCE9431645EC}">
+                        <a14:shadowObscured xmlns:a14="http://schemas.microsoft.com/office/drawing/2010/main"/>
+                      </a:ext>
+                    </a:extLst>
+                  </pic:spPr>
+                </pic:pic>
+              </a:graphicData>
+            </a:graphic>
+            <wp14:sizeRelH relativeFrom="page">
+              <wp14:pctWidth>0</wp14:pctWidth>
+            </wp14:sizeRelH>
+            <wp14:sizeRelV relativeFrom="page">
+              <wp14:pctHeight>0</wp14:pctHeight>
+            </wp14:sizeRelV>
+          </wp:anchor>
+        </w:drawing>
+      </w:r>
+      <w:r>
+        <w:rPr>
+          <w:noProof/>
+        </w:rPr>
+        <w:drawing>
+          <wp:anchor distT="0" distB="0" distL="114300" distR="114300" simplePos="0" relativeHeight="251662336" behindDoc="0" locked="0" layoutInCell="1" allowOverlap="1" wp14:anchorId="59C83924" wp14:editId="009AC9B8">
+            <wp:simplePos x="0" y="0"/>
+            <wp:positionH relativeFrom="margin">
+              <wp:align>right</wp:align>
+            </wp:positionH>
+            <wp:positionV relativeFrom="paragraph">
+              <wp:posOffset>6572885</wp:posOffset>
+            </wp:positionV>
+            <wp:extent cx="5612130" cy="1567180"/>
+            <wp:effectExtent l="0" t="0" r="7620" b="0"/>
+            <wp:wrapSquare wrapText="bothSides"/>
+            <wp:docPr id="811210998" name="Imagen 1"/>
+            <wp:cNvGraphicFramePr>
+              <a:graphicFrameLocks xmlns:a="http://schemas.openxmlformats.org/drawingml/2006/main" noChangeAspect="1"/>
+            </wp:cNvGraphicFramePr>
+            <a:graphic xmlns:a="http://schemas.openxmlformats.org/drawingml/2006/main">
+              <a:graphicData uri="http://schemas.openxmlformats.org/drawingml/2006/picture">
+                <pic:pic xmlns:pic="http://schemas.openxmlformats.org/drawingml/2006/picture">
+                  <pic:nvPicPr>
+                    <pic:cNvPr id="811210998" name=""/>
+                    <pic:cNvPicPr/>
+                  </pic:nvPicPr>
+                  <pic:blipFill>
+                    <a:blip r:embed="rId8">
+                      <a:extLst>
+                        <a:ext uri="{28A0092B-C50C-407E-A947-70E740481C1C}">
+                          <a14:useLocalDpi xmlns:a14="http://schemas.microsoft.com/office/drawing/2010/main" val="0"/>
+                        </a:ext>
+                      </a:extLst>
+                    </a:blip>
+                    <a:stretch>
+                      <a:fillRect/>
+                    </a:stretch>
+                  </pic:blipFill>
+                  <pic:spPr>
+                    <a:xfrm>
+                      <a:off x="0" y="0"/>
+                      <a:ext cx="5612130" cy="1567180"/>
+                    </a:xfrm>
+                    <a:prstGeom prst="rect">
+                      <a:avLst/>
+                    </a:prstGeom>
+                  </pic:spPr>
+                </pic:pic>
+              </a:graphicData>
+            </a:graphic>
+            <wp14:sizeRelH relativeFrom="page">
+              <wp14:pctWidth>0</wp14:pctWidth>
+            </wp14:sizeRelH>
+            <wp14:sizeRelV relativeFrom="page">
+              <wp14:pctHeight>0</wp14:pctHeight>
+            </wp14:sizeRelV>
+          </wp:anchor>
+        </w:drawing>
+      </w:r>
     </w:p>
     <w:p>
       <w:pPr>
@@ -327,7 +398,7 @@
     </w:p>
     <w:sectPr>
       <w:pgSz w:w="12240" w:h="15840"/>
-      <w:pgMar w:top="1417" w:right="1701" w:bottom="1417" w:left="1701" w:header="708" w:footer="708" w:gutter="0"/>
+      <w:pgMar w:top="993" w:right="1701" w:bottom="1417" w:left="1701" w:header="708" w:footer="708" w:gutter="0"/>
       <w:cols w:space="708"/>
       <w:docGrid w:linePitch="360"/>
     </w:sectPr>

</xml_diff>

<commit_message>
Actualización del Documento de Diseño de EMOTIVA con la vista de Inicio de Sesión.
</commit_message>
<xml_diff>
--- a/documentation/Documento de Diseño/Documento Temporal de Diseño Página WEB.docx
+++ b/documentation/Documento de Diseño/Documento Temporal de Diseño Página WEB.docx
@@ -8,19 +8,196 @@
           <w:rFonts w:ascii="Proxima Nova Alt Lt" w:hAnsi="Proxima Nova Alt Lt"/>
         </w:rPr>
       </w:pPr>
+    </w:p>
+    <w:p>
+      <w:pPr>
+        <w:pStyle w:val="Ttulo"/>
+        <w:rPr>
+          <w:rFonts w:ascii="Proxima Nova Alt Rg" w:hAnsi="Proxima Nova Alt Rg"/>
+          <w:b/>
+          <w:bCs/>
+        </w:rPr>
+      </w:pPr>
+      <w:r>
+        <w:rPr>
+          <w:rFonts w:ascii="Proxima Nova Alt Rg" w:hAnsi="Proxima Nova Alt Rg"/>
+          <w:b/>
+          <w:bCs/>
+        </w:rPr>
+        <w:t>Home</w:t>
+      </w:r>
+      <w:r>
+        <w:rPr>
+          <w:rFonts w:ascii="Proxima Nova Alt Rg" w:hAnsi="Proxima Nova Alt Rg"/>
+          <w:b/>
+          <w:bCs/>
+        </w:rPr>
+        <w:t xml:space="preserve"> (</w:t>
+      </w:r>
+      <w:r>
+        <w:rPr>
+          <w:rFonts w:ascii="Proxima Nova Alt Rg" w:hAnsi="Proxima Nova Alt Rg"/>
+          <w:b/>
+          <w:bCs/>
+        </w:rPr>
+        <w:t>Página Principal</w:t>
+      </w:r>
+      <w:r>
+        <w:rPr>
+          <w:rFonts w:ascii="Proxima Nova Alt Rg" w:hAnsi="Proxima Nova Alt Rg"/>
+          <w:b/>
+          <w:bCs/>
+        </w:rPr>
+        <w:t>)</w:t>
+      </w:r>
+    </w:p>
+    <w:p/>
+    <w:p>
+      <w:pPr>
+        <w:jc w:val="both"/>
+        <w:rPr>
+          <w:rFonts w:ascii="Proxima Nova Alt Lt" w:hAnsi="Proxima Nova Alt Lt"/>
+        </w:rPr>
+      </w:pPr>
+      <w:r>
+        <w:rPr>
+          <w:rFonts w:ascii="Proxima Nova Alt Lt" w:hAnsi="Proxima Nova Alt Lt"/>
+        </w:rPr>
+        <w:t>La página principal, también conocida como "Home", presenta las siguientes características y elementos:</w:t>
+      </w:r>
+    </w:p>
+    <w:p>
+      <w:pPr>
+        <w:pStyle w:val="Prrafodelista"/>
+        <w:numPr>
+          <w:ilvl w:val="0"/>
+          <w:numId w:val="1"/>
+        </w:numPr>
+        <w:jc w:val="both"/>
+        <w:rPr>
+          <w:rFonts w:ascii="Proxima Nova Alt Lt" w:hAnsi="Proxima Nova Alt Lt"/>
+        </w:rPr>
+      </w:pPr>
+      <w:r>
+        <w:rPr>
+          <w:rFonts w:ascii="Proxima Nova Alt Lt" w:hAnsi="Proxima Nova Alt Lt"/>
+        </w:rPr>
+        <w:t>Sliders Principales: La página contiene dos sliders: uno principal y otro destinado al personal (staff).</w:t>
+      </w:r>
+    </w:p>
+    <w:p>
+      <w:pPr>
+        <w:pStyle w:val="Prrafodelista"/>
+        <w:numPr>
+          <w:ilvl w:val="0"/>
+          <w:numId w:val="1"/>
+        </w:numPr>
+        <w:jc w:val="both"/>
+        <w:rPr>
+          <w:rFonts w:ascii="Proxima Nova Alt Lt" w:hAnsi="Proxima Nova Alt Lt"/>
+        </w:rPr>
+      </w:pPr>
+      <w:r>
+        <w:rPr>
+          <w:rFonts w:ascii="Proxima Nova Alt Lt" w:hAnsi="Proxima Nova Alt Lt"/>
+        </w:rPr>
+        <w:t>Sección "Lo + Relevante": Esta sección destaca contenido significativo y de interés.</w:t>
+      </w:r>
+    </w:p>
+    <w:p>
+      <w:pPr>
+        <w:pStyle w:val="Prrafodelista"/>
+        <w:numPr>
+          <w:ilvl w:val="0"/>
+          <w:numId w:val="1"/>
+        </w:numPr>
+        <w:jc w:val="both"/>
+        <w:rPr>
+          <w:rFonts w:ascii="Proxima Nova Alt Lt" w:hAnsi="Proxima Nova Alt Lt"/>
+        </w:rPr>
+      </w:pPr>
+      <w:r>
+        <w:rPr>
+          <w:rFonts w:ascii="Proxima Nova Alt Lt" w:hAnsi="Proxima Nova Alt Lt"/>
+        </w:rPr>
+        <w:t>Secciones de Estilo de Vida y Top 10 de Música: Estas secciones ocupan la mitad de la pantalla cada una, ofreciendo contenido relacionado con el estilo de vida y las mejores canciones del momento.</w:t>
+      </w:r>
+    </w:p>
+    <w:p>
+      <w:pPr>
+        <w:pStyle w:val="Prrafodelista"/>
+        <w:numPr>
+          <w:ilvl w:val="0"/>
+          <w:numId w:val="1"/>
+        </w:numPr>
+        <w:jc w:val="both"/>
+        <w:rPr>
+          <w:rFonts w:ascii="Proxima Nova Alt Lt" w:hAnsi="Proxima Nova Alt Lt"/>
+        </w:rPr>
+      </w:pPr>
+      <w:r>
+        <w:rPr>
+          <w:rFonts w:ascii="Proxima Nova Alt Lt" w:hAnsi="Proxima Nova Alt Lt"/>
+        </w:rPr>
+        <w:t>Secciones de Deportes y Entretenimiento: Al igual que las secciones anteriores, estas ocupan la mitad de la pantalla cada una y proporcionan contenido relacionado con deportes y entretenimiento.</w:t>
+      </w:r>
+    </w:p>
+    <w:p>
+      <w:pPr>
+        <w:jc w:val="both"/>
+        <w:rPr>
+          <w:rFonts w:ascii="Proxima Nova Alt Lt" w:hAnsi="Proxima Nova Alt Lt"/>
+        </w:rPr>
+      </w:pPr>
+      <w:r>
+        <w:rPr>
+          <w:rFonts w:ascii="Proxima Nova Alt Lt" w:hAnsi="Proxima Nova Alt Lt"/>
+        </w:rPr>
+        <w:t>Además, la página presenta las siguientes características notables:</w:t>
+      </w:r>
+    </w:p>
+    <w:p>
+      <w:pPr>
+        <w:jc w:val="both"/>
+        <w:rPr>
+          <w:rFonts w:ascii="Proxima Nova Alt Lt" w:hAnsi="Proxima Nova Alt Lt"/>
+        </w:rPr>
+      </w:pPr>
+      <w:r>
+        <w:rPr>
+          <w:rFonts w:ascii="Proxima Nova Alt Lt" w:hAnsi="Proxima Nova Alt Lt"/>
+          <w:b/>
+          <w:bCs/>
+        </w:rPr>
+        <w:t>Menú Fijo y Transparente:</w:t>
+      </w:r>
+      <w:r>
+        <w:rPr>
+          <w:rFonts w:ascii="Proxima Nova Alt Lt" w:hAnsi="Proxima Nova Alt Lt"/>
+        </w:rPr>
+        <w:t xml:space="preserve"> El menú de navegación permanece siempre visible en la parte superior de la página y tiene un diseño transparente cuando el usuario no está desplazando la página.</w:t>
+      </w:r>
+    </w:p>
+    <w:p>
+      <w:pPr>
+        <w:jc w:val="both"/>
+        <w:rPr>
+          <w:rFonts w:ascii="Proxima Nova Alt Lt" w:hAnsi="Proxima Nova Alt Lt"/>
+        </w:rPr>
+      </w:pPr>
       <w:r>
         <w:rPr>
           <w:rFonts w:ascii="Proxima Nova Alt Lt" w:hAnsi="Proxima Nova Alt Lt"/>
           <w:noProof/>
         </w:rPr>
         <w:drawing>
-          <wp:anchor distT="0" distB="0" distL="114300" distR="114300" simplePos="0" relativeHeight="251658240" behindDoc="0" locked="0" layoutInCell="1" allowOverlap="1" wp14:anchorId="25F21516" wp14:editId="620947E2">
+          <wp:anchor distT="0" distB="0" distL="114300" distR="114300" simplePos="0" relativeHeight="251658240" behindDoc="0" locked="0" layoutInCell="1" allowOverlap="1" wp14:anchorId="25F21516" wp14:editId="4D7119D3">
             <wp:simplePos x="0" y="0"/>
             <wp:positionH relativeFrom="margin">
-              <wp:align>right</wp:align>
+              <wp:posOffset>97155</wp:posOffset>
             </wp:positionH>
             <wp:positionV relativeFrom="paragraph">
-              <wp:posOffset>224155</wp:posOffset>
+              <wp:posOffset>835660</wp:posOffset>
             </wp:positionV>
             <wp:extent cx="5612130" cy="3165475"/>
             <wp:effectExtent l="0" t="0" r="7620" b="0"/>
@@ -37,7 +214,7 @@
                     <pic:cNvPicPr/>
                   </pic:nvPicPr>
                   <pic:blipFill>
-                    <a:blip r:embed="rId4" cstate="print">
+                    <a:blip r:embed="rId5" cstate="print">
                       <a:extLst>
                         <a:ext uri="{28A0092B-C50C-407E-A947-70E740481C1C}">
                           <a14:useLocalDpi xmlns:a14="http://schemas.microsoft.com/office/drawing/2010/main" val="0"/>
@@ -69,20 +246,46 @@
           </wp:anchor>
         </w:drawing>
       </w:r>
-    </w:p>
-    <w:p>
-      <w:pPr>
-        <w:rPr>
-          <w:rFonts w:ascii="Proxima Nova Alt Lt" w:hAnsi="Proxima Nova Alt Lt"/>
-        </w:rPr>
-      </w:pPr>
-    </w:p>
-    <w:p>
-      <w:pPr>
-        <w:rPr>
-          <w:rFonts w:ascii="Proxima Nova Alt Lt" w:hAnsi="Proxima Nova Alt Lt"/>
-        </w:rPr>
-      </w:pPr>
+      <w:r>
+        <w:rPr>
+          <w:rFonts w:ascii="Proxima Nova Alt Lt" w:hAnsi="Proxima Nova Alt Lt"/>
+          <w:b/>
+          <w:bCs/>
+        </w:rPr>
+        <w:t>Efecto de Cambio de Tonalidad al Hacer Scroll:</w:t>
+      </w:r>
+      <w:r>
+        <w:rPr>
+          <w:rFonts w:ascii="Proxima Nova Alt Lt" w:hAnsi="Proxima Nova Alt Lt"/>
+        </w:rPr>
+        <w:t xml:space="preserve"> Cuando los usuarios hacen scroll en la página, el menú cambia de tonalidad, lo que agrega un toque dinámico y atractivo a la experiencia del usuario. Este efecto visual mejora la navegación y la interacción del usuario con la página principal.</w:t>
+      </w:r>
+    </w:p>
+    <w:p>
+      <w:pPr>
+        <w:jc w:val="center"/>
+        <w:rPr>
+          <w:rFonts w:ascii="Proxima Nova Alt Lt" w:hAnsi="Proxima Nova Alt Lt"/>
+          <w:b/>
+          <w:bCs/>
+        </w:rPr>
+      </w:pPr>
+    </w:p>
+    <w:p>
+      <w:pPr>
+        <w:jc w:val="center"/>
+        <w:rPr>
+          <w:rFonts w:ascii="Proxima Nova Alt Lt" w:hAnsi="Proxima Nova Alt Lt"/>
+        </w:rPr>
+      </w:pPr>
+      <w:r>
+        <w:rPr>
+          <w:rFonts w:ascii="Proxima Nova Alt Lt" w:hAnsi="Proxima Nova Alt Lt"/>
+          <w:b/>
+          <w:bCs/>
+        </w:rPr>
+        <w:t xml:space="preserve">Figura 1: </w:t>
+      </w:r>
       <w:r>
         <w:rPr>
           <w:rFonts w:ascii="Proxima Nova Alt Lt" w:hAnsi="Proxima Nova Alt Lt"/>
@@ -101,8 +304,9 @@
           <w:rFonts w:ascii="Proxima Nova Alt Lt" w:hAnsi="Proxima Nova Alt Lt"/>
           <w:noProof/>
         </w:rPr>
+        <w:lastRenderedPageBreak/>
         <w:drawing>
-          <wp:anchor distT="0" distB="0" distL="114300" distR="114300" simplePos="0" relativeHeight="251659264" behindDoc="0" locked="0" layoutInCell="1" allowOverlap="1" wp14:anchorId="629C51C8" wp14:editId="4FB1DD52">
+          <wp:anchor distT="0" distB="0" distL="114300" distR="114300" simplePos="0" relativeHeight="251659264" behindDoc="0" locked="0" layoutInCell="1" allowOverlap="1" wp14:anchorId="629C51C8" wp14:editId="6917E87A">
             <wp:simplePos x="0" y="0"/>
             <wp:positionH relativeFrom="margin">
               <wp:align>left</wp:align>
@@ -125,7 +329,7 @@
                     <pic:cNvPicPr/>
                   </pic:nvPicPr>
                   <pic:blipFill rotWithShape="1">
-                    <a:blip r:embed="rId5" cstate="print">
+                    <a:blip r:embed="rId6" cstate="print">
                       <a:extLst>
                         <a:ext uri="{28A0092B-C50C-407E-A947-70E740481C1C}">
                           <a14:useLocalDpi xmlns:a14="http://schemas.microsoft.com/office/drawing/2010/main" val="0"/>
@@ -181,6 +385,14 @@
       <w:r>
         <w:rPr>
           <w:rFonts w:ascii="Proxima Nova Alt Lt" w:hAnsi="Proxima Nova Alt Lt"/>
+          <w:b/>
+          <w:bCs/>
+        </w:rPr>
+        <w:t xml:space="preserve">Figura 2: </w:t>
+      </w:r>
+      <w:r>
+        <w:rPr>
+          <w:rFonts w:ascii="Proxima Nova Alt Lt" w:hAnsi="Proxima Nova Alt Lt"/>
         </w:rPr>
         <w:t>El menú cambia de tonalidad al hacer scroll, agregando un toque dinámico y atractivo a la experiencia del usuario.</w:t>
       </w:r>
@@ -196,77 +408,8 @@
           <w:rFonts w:ascii="Proxima Nova Alt Lt" w:hAnsi="Proxima Nova Alt Lt"/>
           <w:noProof/>
         </w:rPr>
-        <w:lastRenderedPageBreak/>
         <w:drawing>
-          <wp:anchor distT="0" distB="0" distL="114300" distR="114300" simplePos="0" relativeHeight="251661312" behindDoc="0" locked="0" layoutInCell="1" allowOverlap="1" wp14:anchorId="02E04134" wp14:editId="2CA5D417">
-            <wp:simplePos x="0" y="0"/>
-            <wp:positionH relativeFrom="margin">
-              <wp:align>left</wp:align>
-            </wp:positionH>
-            <wp:positionV relativeFrom="paragraph">
-              <wp:posOffset>3491230</wp:posOffset>
-            </wp:positionV>
-            <wp:extent cx="5600700" cy="3162300"/>
-            <wp:effectExtent l="0" t="0" r="0" b="0"/>
-            <wp:wrapSquare wrapText="bothSides"/>
-            <wp:docPr id="2122111647" name="Imagen 2"/>
-            <wp:cNvGraphicFramePr>
-              <a:graphicFrameLocks xmlns:a="http://schemas.openxmlformats.org/drawingml/2006/main" noChangeAspect="1"/>
-            </wp:cNvGraphicFramePr>
-            <a:graphic xmlns:a="http://schemas.openxmlformats.org/drawingml/2006/main">
-              <a:graphicData uri="http://schemas.openxmlformats.org/drawingml/2006/picture">
-                <pic:pic xmlns:pic="http://schemas.openxmlformats.org/drawingml/2006/picture">
-                  <pic:nvPicPr>
-                    <pic:cNvPr id="2122111647" name="Imagen 2122111647"/>
-                    <pic:cNvPicPr/>
-                  </pic:nvPicPr>
-                  <pic:blipFill rotWithShape="1">
-                    <a:blip r:embed="rId6" cstate="print">
-                      <a:extLst>
-                        <a:ext uri="{28A0092B-C50C-407E-A947-70E740481C1C}">
-                          <a14:useLocalDpi xmlns:a14="http://schemas.microsoft.com/office/drawing/2010/main" val="0"/>
-                        </a:ext>
-                      </a:extLst>
-                    </a:blip>
-                    <a:srcRect l="2376"/>
-                    <a:stretch/>
-                  </pic:blipFill>
-                  <pic:spPr bwMode="auto">
-                    <a:xfrm>
-                      <a:off x="0" y="0"/>
-                      <a:ext cx="5600700" cy="3162300"/>
-                    </a:xfrm>
-                    <a:prstGeom prst="rect">
-                      <a:avLst/>
-                    </a:prstGeom>
-                    <a:ln>
-                      <a:noFill/>
-                    </a:ln>
-                    <a:extLst>
-                      <a:ext uri="{53640926-AAD7-44D8-BBD7-CCE9431645EC}">
-                        <a14:shadowObscured xmlns:a14="http://schemas.microsoft.com/office/drawing/2010/main"/>
-                      </a:ext>
-                    </a:extLst>
-                  </pic:spPr>
-                </pic:pic>
-              </a:graphicData>
-            </a:graphic>
-            <wp14:sizeRelH relativeFrom="page">
-              <wp14:pctWidth>0</wp14:pctWidth>
-            </wp14:sizeRelH>
-            <wp14:sizeRelV relativeFrom="page">
-              <wp14:pctHeight>0</wp14:pctHeight>
-            </wp14:sizeRelV>
-          </wp:anchor>
-        </w:drawing>
-      </w:r>
-      <w:r>
-        <w:rPr>
-          <w:rFonts w:ascii="Proxima Nova Alt Lt" w:hAnsi="Proxima Nova Alt Lt"/>
-          <w:noProof/>
-        </w:rPr>
-        <w:drawing>
-          <wp:anchor distT="0" distB="0" distL="114300" distR="114300" simplePos="0" relativeHeight="251660288" behindDoc="0" locked="0" layoutInCell="1" allowOverlap="1" wp14:anchorId="11569B22" wp14:editId="43BDC96D">
+          <wp:anchor distT="0" distB="0" distL="114300" distR="114300" simplePos="0" relativeHeight="251660288" behindDoc="0" locked="0" layoutInCell="1" allowOverlap="1" wp14:anchorId="11569B22" wp14:editId="173A6354">
             <wp:simplePos x="0" y="0"/>
             <wp:positionH relativeFrom="margin">
               <wp:align>right</wp:align>
@@ -328,20 +471,56 @@
           </wp:anchor>
         </w:drawing>
       </w:r>
+    </w:p>
+    <w:p>
+      <w:pPr>
+        <w:rPr>
+          <w:rFonts w:ascii="Proxima Nova Alt Lt" w:hAnsi="Proxima Nova Alt Lt"/>
+        </w:rPr>
+      </w:pPr>
+    </w:p>
+    <w:p>
+      <w:pPr>
+        <w:rPr>
+          <w:rFonts w:ascii="Proxima Nova Alt Lt" w:hAnsi="Proxima Nova Alt Lt"/>
+        </w:rPr>
+      </w:pPr>
+    </w:p>
+    <w:p>
+      <w:pPr>
+        <w:rPr>
+          <w:rFonts w:ascii="Proxima Nova Alt Lt" w:hAnsi="Proxima Nova Alt Lt"/>
+        </w:rPr>
+      </w:pPr>
+    </w:p>
+    <w:p>
+      <w:pPr>
+        <w:rPr>
+          <w:rFonts w:ascii="Proxima Nova Alt Lt" w:hAnsi="Proxima Nova Alt Lt"/>
+        </w:rPr>
+      </w:pPr>
+    </w:p>
+    <w:p>
+      <w:pPr>
+        <w:rPr>
+          <w:rFonts w:ascii="Proxima Nova Alt Lt" w:hAnsi="Proxima Nova Alt Lt"/>
+        </w:rPr>
+      </w:pPr>
       <w:r>
         <w:rPr>
           <w:noProof/>
         </w:rPr>
+        <w:lastRenderedPageBreak/>
         <w:drawing>
-          <wp:anchor distT="0" distB="0" distL="114300" distR="114300" simplePos="0" relativeHeight="251662336" behindDoc="0" locked="0" layoutInCell="1" allowOverlap="1" wp14:anchorId="59C83924" wp14:editId="009AC9B8">
+          <wp:anchor distT="0" distB="0" distL="114300" distR="114300" simplePos="0" relativeHeight="251662336" behindDoc="0" locked="0" layoutInCell="1" allowOverlap="1" wp14:anchorId="59C83924" wp14:editId="1166AD3A">
             <wp:simplePos x="0" y="0"/>
             <wp:positionH relativeFrom="margin">
-              <wp:align>right</wp:align>
+              <wp:posOffset>24765</wp:posOffset>
             </wp:positionH>
             <wp:positionV relativeFrom="paragraph">
-              <wp:posOffset>6572885</wp:posOffset>
+              <wp:posOffset>2860675</wp:posOffset>
             </wp:positionV>
-            <wp:extent cx="5612130" cy="1567180"/>
+            <wp:extent cx="5612130" cy="1371600"/>
             <wp:effectExtent l="0" t="0" r="7620" b="0"/>
             <wp:wrapSquare wrapText="bothSides"/>
             <wp:docPr id="811210998" name="Imagen 1"/>
@@ -370,7 +549,7 @@
                   <pic:spPr>
                     <a:xfrm>
                       <a:off x="0" y="0"/>
-                      <a:ext cx="5612130" cy="1567180"/>
+                      <a:ext cx="5612130" cy="1371600"/>
                     </a:xfrm>
                     <a:prstGeom prst="rect">
                       <a:avLst/>
@@ -388,22 +567,299 @@
           </wp:anchor>
         </w:drawing>
       </w:r>
-    </w:p>
-    <w:p>
-      <w:pPr>
-        <w:rPr>
-          <w:rFonts w:ascii="Proxima Nova Alt Lt" w:hAnsi="Proxima Nova Alt Lt"/>
-        </w:rPr>
-      </w:pPr>
+      <w:r>
+        <w:rPr>
+          <w:rFonts w:ascii="Proxima Nova Alt Lt" w:hAnsi="Proxima Nova Alt Lt"/>
+          <w:noProof/>
+        </w:rPr>
+        <w:drawing>
+          <wp:anchor distT="0" distB="0" distL="114300" distR="114300" simplePos="0" relativeHeight="251661312" behindDoc="0" locked="0" layoutInCell="1" allowOverlap="1" wp14:anchorId="02E04134" wp14:editId="40A06076">
+            <wp:simplePos x="0" y="0"/>
+            <wp:positionH relativeFrom="margin">
+              <wp:align>right</wp:align>
+            </wp:positionH>
+            <wp:positionV relativeFrom="paragraph">
+              <wp:posOffset>92075</wp:posOffset>
+            </wp:positionV>
+            <wp:extent cx="5600700" cy="2767653"/>
+            <wp:effectExtent l="0" t="0" r="0" b="0"/>
+            <wp:wrapSquare wrapText="bothSides"/>
+            <wp:docPr id="2122111647" name="Imagen 2"/>
+            <wp:cNvGraphicFramePr>
+              <a:graphicFrameLocks xmlns:a="http://schemas.openxmlformats.org/drawingml/2006/main" noChangeAspect="1"/>
+            </wp:cNvGraphicFramePr>
+            <a:graphic xmlns:a="http://schemas.openxmlformats.org/drawingml/2006/main">
+              <a:graphicData uri="http://schemas.openxmlformats.org/drawingml/2006/picture">
+                <pic:pic xmlns:pic="http://schemas.openxmlformats.org/drawingml/2006/picture">
+                  <pic:nvPicPr>
+                    <pic:cNvPr id="2122111647" name="Imagen 2122111647"/>
+                    <pic:cNvPicPr/>
+                  </pic:nvPicPr>
+                  <pic:blipFill rotWithShape="1">
+                    <a:blip r:embed="rId9" cstate="print">
+                      <a:extLst>
+                        <a:ext uri="{28A0092B-C50C-407E-A947-70E740481C1C}">
+                          <a14:useLocalDpi xmlns:a14="http://schemas.microsoft.com/office/drawing/2010/main" val="0"/>
+                        </a:ext>
+                      </a:extLst>
+                    </a:blip>
+                    <a:srcRect l="2376"/>
+                    <a:stretch/>
+                  </pic:blipFill>
+                  <pic:spPr bwMode="auto">
+                    <a:xfrm>
+                      <a:off x="0" y="0"/>
+                      <a:ext cx="5604717" cy="2769638"/>
+                    </a:xfrm>
+                    <a:prstGeom prst="rect">
+                      <a:avLst/>
+                    </a:prstGeom>
+                    <a:ln>
+                      <a:noFill/>
+                    </a:ln>
+                    <a:extLst>
+                      <a:ext uri="{53640926-AAD7-44D8-BBD7-CCE9431645EC}">
+                        <a14:shadowObscured xmlns:a14="http://schemas.microsoft.com/office/drawing/2010/main"/>
+                      </a:ext>
+                    </a:extLst>
+                  </pic:spPr>
+                </pic:pic>
+              </a:graphicData>
+            </a:graphic>
+            <wp14:sizeRelH relativeFrom="page">
+              <wp14:pctWidth>0</wp14:pctWidth>
+            </wp14:sizeRelH>
+            <wp14:sizeRelV relativeFrom="page">
+              <wp14:pctHeight>0</wp14:pctHeight>
+            </wp14:sizeRelV>
+          </wp:anchor>
+        </w:drawing>
+      </w:r>
+    </w:p>
+    <w:p>
+      <w:pPr>
+        <w:pStyle w:val="Ttulo"/>
+        <w:rPr>
+          <w:rFonts w:ascii="Proxima Nova Alt Rg" w:hAnsi="Proxima Nova Alt Rg"/>
+          <w:b/>
+          <w:bCs/>
+        </w:rPr>
+      </w:pPr>
+      <w:r>
+        <w:rPr>
+          <w:rFonts w:ascii="Proxima Nova Alt Rg" w:hAnsi="Proxima Nova Alt Rg"/>
+          <w:b/>
+          <w:bCs/>
+        </w:rPr>
+        <w:t>Login</w:t>
+      </w:r>
+      <w:r>
+        <w:rPr>
+          <w:rFonts w:ascii="Proxima Nova Alt Rg" w:hAnsi="Proxima Nova Alt Rg"/>
+          <w:b/>
+          <w:bCs/>
+        </w:rPr>
+        <w:t xml:space="preserve"> (Inicio de Sesión)</w:t>
+      </w:r>
+    </w:p>
+    <w:p/>
+    <w:p>
+      <w:r>
+        <w:rPr>
+          <w:noProof/>
+        </w:rPr>
+        <w:drawing>
+          <wp:anchor distT="0" distB="0" distL="114300" distR="114300" simplePos="0" relativeHeight="251663360" behindDoc="0" locked="0" layoutInCell="1" allowOverlap="1" wp14:anchorId="0C81901F" wp14:editId="578A5C90">
+            <wp:simplePos x="0" y="0"/>
+            <wp:positionH relativeFrom="margin">
+              <wp:posOffset>139065</wp:posOffset>
+            </wp:positionH>
+            <wp:positionV relativeFrom="paragraph">
+              <wp:posOffset>676910</wp:posOffset>
+            </wp:positionV>
+            <wp:extent cx="5326380" cy="3095625"/>
+            <wp:effectExtent l="0" t="0" r="7620" b="9525"/>
+            <wp:wrapSquare wrapText="bothSides"/>
+            <wp:docPr id="1221978678" name="Imagen 1"/>
+            <wp:cNvGraphicFramePr>
+              <a:graphicFrameLocks xmlns:a="http://schemas.openxmlformats.org/drawingml/2006/main" noChangeAspect="1"/>
+            </wp:cNvGraphicFramePr>
+            <a:graphic xmlns:a="http://schemas.openxmlformats.org/drawingml/2006/main">
+              <a:graphicData uri="http://schemas.openxmlformats.org/drawingml/2006/picture">
+                <pic:pic xmlns:pic="http://schemas.openxmlformats.org/drawingml/2006/picture">
+                  <pic:nvPicPr>
+                    <pic:cNvPr id="1221978678" name="Imagen 1221978678"/>
+                    <pic:cNvPicPr/>
+                  </pic:nvPicPr>
+                  <pic:blipFill>
+                    <a:blip r:embed="rId10" cstate="print">
+                      <a:extLst>
+                        <a:ext uri="{28A0092B-C50C-407E-A947-70E740481C1C}">
+                          <a14:useLocalDpi xmlns:a14="http://schemas.microsoft.com/office/drawing/2010/main" val="0"/>
+                        </a:ext>
+                      </a:extLst>
+                    </a:blip>
+                    <a:stretch>
+                      <a:fillRect/>
+                    </a:stretch>
+                  </pic:blipFill>
+                  <pic:spPr>
+                    <a:xfrm>
+                      <a:off x="0" y="0"/>
+                      <a:ext cx="5326380" cy="3095625"/>
+                    </a:xfrm>
+                    <a:prstGeom prst="rect">
+                      <a:avLst/>
+                    </a:prstGeom>
+                  </pic:spPr>
+                </pic:pic>
+              </a:graphicData>
+            </a:graphic>
+            <wp14:sizeRelH relativeFrom="page">
+              <wp14:pctWidth>0</wp14:pctWidth>
+            </wp14:sizeRelH>
+            <wp14:sizeRelV relativeFrom="page">
+              <wp14:pctHeight>0</wp14:pctHeight>
+            </wp14:sizeRelV>
+          </wp:anchor>
+        </w:drawing>
+      </w:r>
+      <w:r>
+        <w:rPr>
+          <w:rFonts w:ascii="Proxima Nova Alt Lt" w:hAnsi="Proxima Nova Alt Lt"/>
+        </w:rPr>
+        <w:t>Esta vista presenta un Navbar que incluye el logo y un botón de "Crear cuenta", ambos con colores fijos específicos para esta interfaz. De manera similar, el botón "CONTINUAR" en el formulario de "Iniciar Sesión" también mantiene un color consistente.</w:t>
+      </w:r>
     </w:p>
     <w:sectPr>
       <w:pgSz w:w="12240" w:h="15840"/>
-      <w:pgMar w:top="993" w:right="1701" w:bottom="1417" w:left="1701" w:header="708" w:footer="708" w:gutter="0"/>
+      <w:pgMar w:top="993" w:right="1701" w:bottom="567" w:left="1701" w:header="708" w:footer="708" w:gutter="0"/>
       <w:cols w:space="708"/>
       <w:docGrid w:linePitch="360"/>
     </w:sectPr>
   </w:body>
 </w:document>
+</file>
+
+<file path=word/numbering.xml><?xml version="1.0" encoding="utf-8"?>
+<w:numbering xmlns:wpc="http://schemas.microsoft.com/office/word/2010/wordprocessingCanvas" xmlns:cx="http://schemas.microsoft.com/office/drawing/2014/chartex" xmlns:cx1="http://schemas.microsoft.com/office/drawing/2015/9/8/chartex" xmlns:cx2="http://schemas.microsoft.com/office/drawing/2015/10/21/chartex" xmlns:cx3="http://schemas.microsoft.com/office/drawing/2016/5/9/chartex" xmlns:cx4="http://schemas.microsoft.com/office/drawing/2016/5/10/chartex" xmlns:cx5="http://schemas.microsoft.com/office/drawing/2016/5/11/chartex" xmlns:cx6="http://schemas.microsoft.com/office/drawing/2016/5/12/chartex" xmlns:cx7="http://schemas.microsoft.com/office/drawing/2016/5/13/chartex" xmlns:cx8="http://schemas.microsoft.com/office/drawing/2016/5/14/chartex" xmlns:mc="http://schemas.openxmlformats.org/markup-compatibility/2006" xmlns:aink="http://schemas.microsoft.com/office/drawing/2016/ink" xmlns:am3d="http://schemas.microsoft.com/office/drawing/2017/model3d" xmlns:o="urn:schemas-microsoft-com:office:office" xmlns:oel="http://schemas.microsoft.com/office/2019/extlst" xmlns:r="http://schemas.openxmlformats.org/officeDocument/2006/relationships" xmlns:m="http://schemas.openxmlformats.org/officeDocument/2006/math" xmlns:v="urn:schemas-microsoft-com:vml" xmlns:wp14="http://schemas.microsoft.com/office/word/2010/wordprocessingDrawing" xmlns:wp="http://schemas.openxmlformats.org/drawingml/2006/wordprocessingDrawing" xmlns:w10="urn:schemas-microsoft-com:office:word" xmlns:w="http://schemas.openxmlformats.org/wordprocessingml/2006/main" xmlns:w14="http://schemas.microsoft.com/office/word/2010/wordml" xmlns:w15="http://schemas.microsoft.com/office/word/2012/wordml" xmlns:w16cex="http://schemas.microsoft.com/office/word/2018/wordml/cex" xmlns:w16cid="http://schemas.microsoft.com/office/word/2016/wordml/cid" xmlns:w16="http://schemas.microsoft.com/office/word/2018/wordml" xmlns:w16sdtdh="http://schemas.microsoft.com/office/word/2020/wordml/sdtdatahash" xmlns:w16se="http://schemas.microsoft.com/office/word/2015/wordml/symex" xmlns:wpg="http://schemas.microsoft.com/office/word/2010/wordprocessingGroup" xmlns:wpi="http://schemas.microsoft.com/office/word/2010/wordprocessingInk" xmlns:wne="http://schemas.microsoft.com/office/word/2006/wordml" xmlns:wps="http://schemas.microsoft.com/office/word/2010/wordprocessingShape" mc:Ignorable="w14 w15 w16se w16cid w16 w16cex w16sdtdh wp14">
+  <w:abstractNum w:abstractNumId="0" w15:restartNumberingAfterBreak="0">
+    <w:nsid w:val="7ED500B2"/>
+    <w:multiLevelType w:val="hybridMultilevel"/>
+    <w:tmpl w:val="C8888378"/>
+    <w:lvl w:ilvl="0" w:tplc="240A0001">
+      <w:start w:val="1"/>
+      <w:numFmt w:val="bullet"/>
+      <w:lvlText w:val=""/>
+      <w:lvlJc w:val="left"/>
+      <w:pPr>
+        <w:ind w:left="720" w:hanging="360"/>
+      </w:pPr>
+      <w:rPr>
+        <w:rFonts w:ascii="Symbol" w:hAnsi="Symbol" w:hint="default"/>
+      </w:rPr>
+    </w:lvl>
+    <w:lvl w:ilvl="1" w:tplc="240A0003" w:tentative="1">
+      <w:start w:val="1"/>
+      <w:numFmt w:val="bullet"/>
+      <w:lvlText w:val="o"/>
+      <w:lvlJc w:val="left"/>
+      <w:pPr>
+        <w:ind w:left="1440" w:hanging="360"/>
+      </w:pPr>
+      <w:rPr>
+        <w:rFonts w:ascii="Courier New" w:hAnsi="Courier New" w:cs="Courier New" w:hint="default"/>
+      </w:rPr>
+    </w:lvl>
+    <w:lvl w:ilvl="2" w:tplc="240A0005" w:tentative="1">
+      <w:start w:val="1"/>
+      <w:numFmt w:val="bullet"/>
+      <w:lvlText w:val=""/>
+      <w:lvlJc w:val="left"/>
+      <w:pPr>
+        <w:ind w:left="2160" w:hanging="360"/>
+      </w:pPr>
+      <w:rPr>
+        <w:rFonts w:ascii="Wingdings" w:hAnsi="Wingdings" w:hint="default"/>
+      </w:rPr>
+    </w:lvl>
+    <w:lvl w:ilvl="3" w:tplc="240A0001" w:tentative="1">
+      <w:start w:val="1"/>
+      <w:numFmt w:val="bullet"/>
+      <w:lvlText w:val=""/>
+      <w:lvlJc w:val="left"/>
+      <w:pPr>
+        <w:ind w:left="2880" w:hanging="360"/>
+      </w:pPr>
+      <w:rPr>
+        <w:rFonts w:ascii="Symbol" w:hAnsi="Symbol" w:hint="default"/>
+      </w:rPr>
+    </w:lvl>
+    <w:lvl w:ilvl="4" w:tplc="240A0003" w:tentative="1">
+      <w:start w:val="1"/>
+      <w:numFmt w:val="bullet"/>
+      <w:lvlText w:val="o"/>
+      <w:lvlJc w:val="left"/>
+      <w:pPr>
+        <w:ind w:left="3600" w:hanging="360"/>
+      </w:pPr>
+      <w:rPr>
+        <w:rFonts w:ascii="Courier New" w:hAnsi="Courier New" w:cs="Courier New" w:hint="default"/>
+      </w:rPr>
+    </w:lvl>
+    <w:lvl w:ilvl="5" w:tplc="240A0005" w:tentative="1">
+      <w:start w:val="1"/>
+      <w:numFmt w:val="bullet"/>
+      <w:lvlText w:val=""/>
+      <w:lvlJc w:val="left"/>
+      <w:pPr>
+        <w:ind w:left="4320" w:hanging="360"/>
+      </w:pPr>
+      <w:rPr>
+        <w:rFonts w:ascii="Wingdings" w:hAnsi="Wingdings" w:hint="default"/>
+      </w:rPr>
+    </w:lvl>
+    <w:lvl w:ilvl="6" w:tplc="240A0001" w:tentative="1">
+      <w:start w:val="1"/>
+      <w:numFmt w:val="bullet"/>
+      <w:lvlText w:val=""/>
+      <w:lvlJc w:val="left"/>
+      <w:pPr>
+        <w:ind w:left="5040" w:hanging="360"/>
+      </w:pPr>
+      <w:rPr>
+        <w:rFonts w:ascii="Symbol" w:hAnsi="Symbol" w:hint="default"/>
+      </w:rPr>
+    </w:lvl>
+    <w:lvl w:ilvl="7" w:tplc="240A0003" w:tentative="1">
+      <w:start w:val="1"/>
+      <w:numFmt w:val="bullet"/>
+      <w:lvlText w:val="o"/>
+      <w:lvlJc w:val="left"/>
+      <w:pPr>
+        <w:ind w:left="5760" w:hanging="360"/>
+      </w:pPr>
+      <w:rPr>
+        <w:rFonts w:ascii="Courier New" w:hAnsi="Courier New" w:cs="Courier New" w:hint="default"/>
+      </w:rPr>
+    </w:lvl>
+    <w:lvl w:ilvl="8" w:tplc="240A0005" w:tentative="1">
+      <w:start w:val="1"/>
+      <w:numFmt w:val="bullet"/>
+      <w:lvlText w:val=""/>
+      <w:lvlJc w:val="left"/>
+      <w:pPr>
+        <w:ind w:left="6480" w:hanging="360"/>
+      </w:pPr>
+      <w:rPr>
+        <w:rFonts w:ascii="Wingdings" w:hAnsi="Wingdings" w:hint="default"/>
+      </w:rPr>
+    </w:lvl>
+  </w:abstractNum>
+  <w:num w:numId="1" w16cid:durableId="1959290509">
+    <w:abstractNumId w:val="0"/>
+  </w:num>
+</w:numbering>
 </file>
 
 <file path=word/styles.xml><?xml version="1.0" encoding="utf-8"?>
@@ -835,6 +1291,51 @@
     <w:semiHidden/>
     <w:unhideWhenUsed/>
   </w:style>
+  <w:style w:type="paragraph" w:styleId="Ttulo">
+    <w:name w:val="Title"/>
+    <w:basedOn w:val="Normal"/>
+    <w:next w:val="Normal"/>
+    <w:link w:val="TtuloCar"/>
+    <w:uiPriority w:val="10"/>
+    <w:qFormat/>
+    <w:rsid w:val="00EF6D1D"/>
+    <w:pPr>
+      <w:spacing w:after="0" w:line="240" w:lineRule="auto"/>
+      <w:contextualSpacing/>
+    </w:pPr>
+    <w:rPr>
+      <w:rFonts w:asciiTheme="majorHAnsi" w:eastAsiaTheme="majorEastAsia" w:hAnsiTheme="majorHAnsi" w:cstheme="majorBidi"/>
+      <w:spacing w:val="-10"/>
+      <w:kern w:val="28"/>
+      <w:sz w:val="56"/>
+      <w:szCs w:val="56"/>
+    </w:rPr>
+  </w:style>
+  <w:style w:type="character" w:customStyle="1" w:styleId="TtuloCar">
+    <w:name w:val="Título Car"/>
+    <w:basedOn w:val="Fuentedeprrafopredeter"/>
+    <w:link w:val="Ttulo"/>
+    <w:uiPriority w:val="10"/>
+    <w:rsid w:val="00EF6D1D"/>
+    <w:rPr>
+      <w:rFonts w:asciiTheme="majorHAnsi" w:eastAsiaTheme="majorEastAsia" w:hAnsiTheme="majorHAnsi" w:cstheme="majorBidi"/>
+      <w:spacing w:val="-10"/>
+      <w:kern w:val="28"/>
+      <w:sz w:val="56"/>
+      <w:szCs w:val="56"/>
+    </w:rPr>
+  </w:style>
+  <w:style w:type="paragraph" w:styleId="Prrafodelista">
+    <w:name w:val="List Paragraph"/>
+    <w:basedOn w:val="Normal"/>
+    <w:uiPriority w:val="34"/>
+    <w:qFormat/>
+    <w:rsid w:val="00C638F1"/>
+    <w:pPr>
+      <w:ind w:left="720"/>
+      <w:contextualSpacing/>
+    </w:pPr>
+  </w:style>
 </w:styles>
 </file>
 

</xml_diff>